<commit_message>
add doc with extra infos, creating methods and classes for optimization (constraints, other constraints, objective function, and decision variables
</commit_message>
<xml_diff>
--- a/doc/matematikaiModellRaktér.docx
+++ b/doc/matematikaiModellRaktér.docx
@@ -51,7 +51,15 @@
         </w:numPr>
       </w:pPr>
       <w:r>
-        <w:t>A raktér súlykorlátai és súlyeloszlása.</w:t>
+        <w:t xml:space="preserve">A raktér </w:t>
+      </w:r>
+      <w:proofErr w:type="spellStart"/>
+      <w:r>
+        <w:t>súlykorlátai</w:t>
+      </w:r>
+      <w:proofErr w:type="spellEnd"/>
+      <w:r>
+        <w:t xml:space="preserve"> és súlyeloszlása.</w:t>
       </w:r>
     </w:p>
     <w:p>
@@ -97,6 +105,8 @@
           <w:numId w:val="2"/>
         </w:numPr>
       </w:pPr>
+      <w:proofErr w:type="spellStart"/>
+      <w:proofErr w:type="gramStart"/>
       <w:r>
         <w:rPr>
           <w:sz w:val="32"/>
@@ -113,6 +123,7 @@
         </w:rPr>
         <w:t>ijk</w:t>
       </w:r>
+      <w:proofErr w:type="spellEnd"/>
       <w:r>
         <w:rPr>
           <w:rFonts w:cstheme="minorHAnsi"/>
@@ -129,8 +140,41 @@
         </w:rPr>
         <w:t>:</w:t>
       </w:r>
-      <w:r>
-        <w:t xml:space="preserve"> bináris változó, amely azt jelzi, hogy az i-edik áru a teherautó j-edik poriziójában kerül-e a k-adik rétegbe </w:t>
+      <w:proofErr w:type="gramEnd"/>
+      <w:r>
+        <w:t xml:space="preserve"> bináris változó, amely azt jelzi, hogy az i-</w:t>
+      </w:r>
+      <w:proofErr w:type="spellStart"/>
+      <w:r>
+        <w:t>edik</w:t>
+      </w:r>
+      <w:proofErr w:type="spellEnd"/>
+      <w:r>
+        <w:t xml:space="preserve"> áru a teherautó j-</w:t>
+      </w:r>
+      <w:proofErr w:type="spellStart"/>
+      <w:r>
+        <w:t>edik</w:t>
+      </w:r>
+      <w:proofErr w:type="spellEnd"/>
+      <w:r>
+        <w:t xml:space="preserve"> </w:t>
+      </w:r>
+      <w:proofErr w:type="spellStart"/>
+      <w:r>
+        <w:t>poriziójában</w:t>
+      </w:r>
+      <w:proofErr w:type="spellEnd"/>
+      <w:r>
+        <w:t xml:space="preserve"> kerül-e a k-</w:t>
+      </w:r>
+      <w:proofErr w:type="spellStart"/>
+      <w:r>
+        <w:t>adik</w:t>
+      </w:r>
+      <w:proofErr w:type="spellEnd"/>
+      <w:r>
+        <w:t xml:space="preserve"> rétegbe </w:t>
       </w:r>
     </w:p>
     <w:p>
@@ -141,6 +185,8 @@
           <w:numId w:val="2"/>
         </w:numPr>
       </w:pPr>
+      <w:proofErr w:type="spellStart"/>
+      <w:proofErr w:type="gramStart"/>
       <w:r>
         <w:rPr>
           <w:sz w:val="32"/>
@@ -157,6 +203,7 @@
         </w:rPr>
         <w:t>j</w:t>
       </w:r>
+      <w:proofErr w:type="spellEnd"/>
       <w:r>
         <w:rPr>
           <w:rFonts w:cstheme="minorHAnsi"/>
@@ -173,6 +220,7 @@
         </w:rPr>
         <w:t>:</w:t>
       </w:r>
+      <w:proofErr w:type="gramEnd"/>
       <w:r>
         <w:rPr>
           <w:sz w:val="32"/>
@@ -181,7 +229,15 @@
         <w:t xml:space="preserve"> </w:t>
       </w:r>
       <w:r>
-        <w:t>a j-edik teherautó tengelyére eső súly</w:t>
+        <w:t>a j-</w:t>
+      </w:r>
+      <w:proofErr w:type="spellStart"/>
+      <w:r>
+        <w:t>edik</w:t>
+      </w:r>
+      <w:proofErr w:type="spellEnd"/>
+      <w:r>
+        <w:t xml:space="preserve"> teherautó tengelyére eső súly</w:t>
       </w:r>
     </w:p>
     <w:p/>
@@ -197,8 +253,13 @@
     </w:p>
     <w:p/>
     <w:p>
-      <w:r>
-        <w:t>max:</w:t>
+      <w:proofErr w:type="spellStart"/>
+      <w:r>
+        <w:t>max</w:t>
+      </w:r>
+      <w:proofErr w:type="spellEnd"/>
+      <w:r>
+        <w:t>:</w:t>
       </w:r>
     </w:p>
     <w:p>
@@ -264,7 +325,15 @@
         <w:t xml:space="preserve">i </w:t>
       </w:r>
       <w:r>
-        <w:t>az i-edik áru térfogata</w:t>
+        <w:t>az i-</w:t>
+      </w:r>
+      <w:proofErr w:type="spellStart"/>
+      <w:r>
+        <w:t>edik</w:t>
+      </w:r>
+      <w:proofErr w:type="spellEnd"/>
+      <w:r>
+        <w:t xml:space="preserve"> áru térfogata</w:t>
       </w:r>
     </w:p>
     <w:p>
@@ -336,6 +405,7 @@
       <w:r>
         <w:t xml:space="preserve">ahol </w:t>
       </w:r>
+      <w:proofErr w:type="spellStart"/>
       <w:r>
         <w:rPr>
           <w:sz w:val="32"/>
@@ -350,8 +420,19 @@
           <w:szCs w:val="32"/>
           <w:vertAlign w:val="subscript"/>
         </w:rPr>
-        <w:t xml:space="preserve">i, </w:t>
-      </w:r>
+        <w:t>i</w:t>
+      </w:r>
+      <w:proofErr w:type="spellEnd"/>
+      <w:r>
+        <w:rPr>
+          <w:rFonts w:cstheme="minorHAnsi"/>
+          <w:sz w:val="32"/>
+          <w:szCs w:val="32"/>
+          <w:vertAlign w:val="subscript"/>
+        </w:rPr>
+        <w:t xml:space="preserve">, </w:t>
+      </w:r>
+      <w:proofErr w:type="spellStart"/>
       <w:r>
         <w:rPr>
           <w:sz w:val="32"/>
@@ -366,7 +447,17 @@
           <w:szCs w:val="32"/>
           <w:vertAlign w:val="subscript"/>
         </w:rPr>
-        <w:t xml:space="preserve">i, </w:t>
+        <w:t>i</w:t>
+      </w:r>
+      <w:proofErr w:type="spellEnd"/>
+      <w:r>
+        <w:rPr>
+          <w:rFonts w:cstheme="minorHAnsi"/>
+          <w:sz w:val="32"/>
+          <w:szCs w:val="32"/>
+          <w:vertAlign w:val="subscript"/>
+        </w:rPr>
+        <w:t xml:space="preserve">, </w:t>
       </w:r>
       <w:r>
         <w:rPr>
@@ -387,6 +478,7 @@
       <w:r>
         <w:t xml:space="preserve">az áruk méretei, </w:t>
       </w:r>
+      <w:proofErr w:type="spellStart"/>
       <w:r>
         <w:rPr>
           <w:sz w:val="32"/>
@@ -403,8 +495,17 @@
         </w:rPr>
         <w:t>j</w:t>
       </w:r>
-      <w:r>
-        <w:t xml:space="preserve"> pedig a raktér térfogata, a j-edik teherautóban</w:t>
+      <w:proofErr w:type="spellEnd"/>
+      <w:r>
+        <w:t xml:space="preserve"> pedig a raktér térfogata, a j-</w:t>
+      </w:r>
+      <w:proofErr w:type="spellStart"/>
+      <w:r>
+        <w:t>edik</w:t>
+      </w:r>
+      <w:proofErr w:type="spellEnd"/>
+      <w:r>
+        <w:t xml:space="preserve"> teherautóban</w:t>
       </w:r>
     </w:p>
     <w:p>
@@ -423,9 +524,11 @@
       <w:r>
         <w:t xml:space="preserve"> kisebb vagy egyenlő legyen a </w:t>
       </w:r>
+      <w:proofErr w:type="spellStart"/>
       <w:r>
         <w:t>tengelyenkénti</w:t>
       </w:r>
+      <w:proofErr w:type="spellEnd"/>
       <w:r>
         <w:t xml:space="preserve"> maximális súlyterheléssel)</w:t>
       </w:r>
@@ -558,6 +661,7 @@
       <w:r>
         <w:t xml:space="preserve"> = 1, akkor </w:t>
       </w:r>
+      <w:proofErr w:type="spellStart"/>
       <w:r>
         <w:rPr>
           <w:sz w:val="32"/>
@@ -574,6 +678,7 @@
         </w:rPr>
         <w:t>ijk</w:t>
       </w:r>
+      <w:proofErr w:type="spellEnd"/>
       <w:r>
         <w:rPr>
           <w:rFonts w:cstheme="minorHAnsi"/>
@@ -621,6 +726,7 @@
       <w:r>
         <w:t xml:space="preserve">ha </w:t>
       </w:r>
+      <w:proofErr w:type="spellStart"/>
       <w:r>
         <w:rPr>
           <w:sz w:val="32"/>
@@ -637,9 +743,11 @@
         </w:rPr>
         <w:t>i</w:t>
       </w:r>
+      <w:proofErr w:type="spellEnd"/>
       <w:r>
         <w:t xml:space="preserve"> = 1, akkor </w:t>
       </w:r>
+      <w:proofErr w:type="spellStart"/>
       <w:r>
         <w:rPr>
           <w:sz w:val="32"/>
@@ -656,6 +764,7 @@
         </w:rPr>
         <w:t>ijk</w:t>
       </w:r>
+      <w:proofErr w:type="spellEnd"/>
       <w:r>
         <w:rPr>
           <w:rFonts w:cstheme="minorHAnsi"/>
@@ -681,6 +790,32 @@
     <w:p/>
     <w:p>
       <w:r>
+        <w:t xml:space="preserve">Hiányzott az egyéb korlátozások, pl. a nem negatív számok! </w:t>
+      </w:r>
+      <w:r>
+        <w:t xml:space="preserve">Vagy a </w:t>
+      </w:r>
+      <w:proofErr w:type="spellStart"/>
+      <w:r>
+        <w:t>layer</w:t>
+      </w:r>
+      <w:proofErr w:type="spellEnd"/>
+      <w:r>
+        <w:t xml:space="preserve"> ne legyen több, mint három, tehát max</w:t>
+      </w:r>
+      <w:r>
+        <w:t>imum</w:t>
+      </w:r>
+      <w:r>
+        <w:t xml:space="preserve"> három magasan lehet pakolni. A legfelső az </w:t>
+      </w:r>
+      <w:r>
+        <w:t>a törékeny legyen és a törékeny áru súlya ne haladja meg az alatta lévő áru súlyát!</w:t>
+      </w:r>
+    </w:p>
+    <w:p/>
+    <w:p>
+      <w:r>
         <w:t>Dokumentációba / prezentációba</w:t>
       </w:r>
     </w:p>
@@ -711,7 +846,15 @@
     </w:p>
     <w:p>
       <w:r>
-        <w:t xml:space="preserve">Extra feature: ha több célállomás van, figyelni a be- és kipakolás sorrendjére is! </w:t>
+        <w:t xml:space="preserve">Extra </w:t>
+      </w:r>
+      <w:proofErr w:type="spellStart"/>
+      <w:r>
+        <w:t>feature</w:t>
+      </w:r>
+      <w:proofErr w:type="spellEnd"/>
+      <w:r>
+        <w:t xml:space="preserve">: ha több célállomás van, figyelni a be- és kipakolás sorrendjére is! </w:t>
       </w:r>
     </w:p>
     <w:sectPr>

</xml_diff>